<commit_message>
worked on project plan
</commit_message>
<xml_diff>
--- a/Documentation/Project plan.docx
+++ b/Documentation/Project plan.docx
@@ -33,100 +33,202 @@
           <w:sz w:val="24"/>
           <w:szCs w:val="24"/>
         </w:rPr>
-        <w:t>Write function to control motors</w:t>
-      </w:r>
-    </w:p>
-    <w:p>
-      <w:pPr>
-        <w:pStyle w:val="ListParagraph"/>
-        <w:numPr>
-          <w:ilvl w:val="0"/>
-          <w:numId w:val="2"/>
-        </w:numPr>
-        <w:rPr>
-          <w:bCs/>
-          <w:sz w:val="24"/>
-          <w:szCs w:val="24"/>
-        </w:rPr>
-      </w:pPr>
-      <w:r>
-        <w:rPr>
-          <w:bCs/>
-          <w:sz w:val="24"/>
-          <w:szCs w:val="24"/>
-        </w:rPr>
-        <w:t xml:space="preserve">Done, accepts linear and angular velocity and sets each wheel velocity. Needs calibration to convert the angular velocity of each motor to a int the motor driver can </w:t>
-      </w:r>
-      <w:r>
-        <w:rPr>
-          <w:bCs/>
-          <w:sz w:val="24"/>
-          <w:szCs w:val="24"/>
-        </w:rPr>
-        <w:t>accept (</w:t>
-      </w:r>
-      <w:r>
-        <w:rPr>
-          <w:bCs/>
-          <w:sz w:val="24"/>
-          <w:szCs w:val="24"/>
-        </w:rPr>
-        <w:t>0-255)</w:t>
-      </w:r>
-    </w:p>
-    <w:p>
-      <w:pPr>
-        <w:rPr>
-          <w:b/>
-          <w:sz w:val="24"/>
-          <w:szCs w:val="24"/>
-        </w:rPr>
-      </w:pPr>
-      <w:r>
-        <w:rPr>
-          <w:b/>
-          <w:sz w:val="24"/>
-          <w:szCs w:val="24"/>
-        </w:rPr>
-        <w:t xml:space="preserve">Write code to </w:t>
-      </w:r>
-      <w:r>
-        <w:rPr>
-          <w:b/>
-          <w:sz w:val="24"/>
-          <w:szCs w:val="24"/>
-        </w:rPr>
-        <w:t>count encoder ticks</w:t>
-      </w:r>
-    </w:p>
-    <w:p>
-      <w:pPr>
-        <w:pStyle w:val="ListParagraph"/>
-        <w:numPr>
-          <w:ilvl w:val="0"/>
-          <w:numId w:val="2"/>
-        </w:numPr>
-        <w:rPr>
-          <w:b/>
-          <w:sz w:val="24"/>
-          <w:szCs w:val="24"/>
-        </w:rPr>
-      </w:pPr>
-      <w:r>
-        <w:rPr>
-          <w:bCs/>
-          <w:sz w:val="24"/>
-          <w:szCs w:val="24"/>
-        </w:rPr>
-        <w:t xml:space="preserve">I think the hall effect sensors are on interrupt pins </w:t>
-      </w:r>
-      <w:r>
-        <w:rPr>
-          <w:bCs/>
-          <w:sz w:val="24"/>
-          <w:szCs w:val="24"/>
-        </w:rPr>
-        <w:t>and just tick when they detect a threshold</w:t>
+        <w:t>Motor Control</w:t>
+      </w:r>
+    </w:p>
+    <w:p>
+      <w:pPr>
+        <w:pStyle w:val="ListParagraph"/>
+        <w:numPr>
+          <w:ilvl w:val="0"/>
+          <w:numId w:val="2"/>
+        </w:numPr>
+        <w:rPr>
+          <w:bCs/>
+          <w:sz w:val="24"/>
+          <w:szCs w:val="24"/>
+        </w:rPr>
+      </w:pPr>
+      <w:r>
+        <w:rPr>
+          <w:bCs/>
+          <w:sz w:val="24"/>
+          <w:szCs w:val="24"/>
+        </w:rPr>
+        <w:t>Write function that</w:t>
+      </w:r>
+      <w:r>
+        <w:rPr>
+          <w:bCs/>
+          <w:sz w:val="24"/>
+          <w:szCs w:val="24"/>
+        </w:rPr>
+        <w:t xml:space="preserve"> accepts linear and angular velocity and sets each wheel velocity</w:t>
+      </w:r>
+    </w:p>
+    <w:p>
+      <w:pPr>
+        <w:pStyle w:val="ListParagraph"/>
+        <w:numPr>
+          <w:ilvl w:val="0"/>
+          <w:numId w:val="2"/>
+        </w:numPr>
+        <w:rPr>
+          <w:bCs/>
+          <w:sz w:val="24"/>
+          <w:szCs w:val="24"/>
+        </w:rPr>
+      </w:pPr>
+      <w:r>
+        <w:rPr>
+          <w:bCs/>
+          <w:sz w:val="24"/>
+          <w:szCs w:val="24"/>
+        </w:rPr>
+        <w:t xml:space="preserve">Angular velocities of each wheel are linearly mapped to </w:t>
+      </w:r>
+      <w:r>
+        <w:rPr>
+          <w:bCs/>
+          <w:sz w:val="24"/>
+          <w:szCs w:val="24"/>
+        </w:rPr>
+        <w:t>PWM</w:t>
+      </w:r>
+      <w:r>
+        <w:rPr>
+          <w:bCs/>
+          <w:sz w:val="24"/>
+          <w:szCs w:val="24"/>
+        </w:rPr>
+        <w:t xml:space="preserve"> outputs. Mapping </w:t>
+      </w:r>
+      <w:r>
+        <w:rPr>
+          <w:bCs/>
+          <w:sz w:val="24"/>
+          <w:szCs w:val="24"/>
+        </w:rPr>
+        <w:t>does</w:t>
+      </w:r>
+      <w:r>
+        <w:rPr>
+          <w:bCs/>
+          <w:sz w:val="24"/>
+          <w:szCs w:val="24"/>
+        </w:rPr>
+        <w:t xml:space="preserve"> not </w:t>
+      </w:r>
+      <w:r>
+        <w:rPr>
+          <w:bCs/>
+          <w:sz w:val="24"/>
+          <w:szCs w:val="24"/>
+        </w:rPr>
+        <w:t xml:space="preserve">need to be </w:t>
+      </w:r>
+      <w:r>
+        <w:rPr>
+          <w:bCs/>
+          <w:sz w:val="24"/>
+          <w:szCs w:val="24"/>
+        </w:rPr>
+        <w:t>precise</w:t>
+      </w:r>
+      <w:r>
+        <w:rPr>
+          <w:bCs/>
+          <w:sz w:val="24"/>
+          <w:szCs w:val="24"/>
+        </w:rPr>
+        <w:t>, but</w:t>
+      </w:r>
+      <w:r>
+        <w:rPr>
+          <w:bCs/>
+          <w:sz w:val="24"/>
+          <w:szCs w:val="24"/>
+        </w:rPr>
+        <w:t xml:space="preserve"> </w:t>
+      </w:r>
+      <w:r>
+        <w:rPr>
+          <w:bCs/>
+          <w:sz w:val="24"/>
+          <w:szCs w:val="24"/>
+        </w:rPr>
+        <w:t>close enough</w:t>
+      </w:r>
+      <w:r>
+        <w:rPr>
+          <w:bCs/>
+          <w:sz w:val="24"/>
+          <w:szCs w:val="24"/>
+        </w:rPr>
+        <w:t xml:space="preserve"> </w:t>
+      </w:r>
+      <w:r>
+        <w:rPr>
+          <w:bCs/>
+          <w:sz w:val="24"/>
+          <w:szCs w:val="24"/>
+        </w:rPr>
+        <w:t>to</w:t>
+      </w:r>
+      <w:r>
+        <w:rPr>
+          <w:bCs/>
+          <w:sz w:val="24"/>
+          <w:szCs w:val="24"/>
+        </w:rPr>
+        <w:t xml:space="preserve"> approximates speeds with real units making it easier to debug</w:t>
+      </w:r>
+    </w:p>
+    <w:p>
+      <w:pPr>
+        <w:rPr>
+          <w:b/>
+          <w:sz w:val="24"/>
+          <w:szCs w:val="24"/>
+        </w:rPr>
+      </w:pPr>
+      <w:r>
+        <w:rPr>
+          <w:b/>
+          <w:sz w:val="24"/>
+          <w:szCs w:val="24"/>
+        </w:rPr>
+        <w:t>Encoder readings</w:t>
+      </w:r>
+    </w:p>
+    <w:p>
+      <w:pPr>
+        <w:pStyle w:val="ListParagraph"/>
+        <w:numPr>
+          <w:ilvl w:val="0"/>
+          <w:numId w:val="2"/>
+        </w:numPr>
+        <w:rPr>
+          <w:b/>
+          <w:sz w:val="24"/>
+          <w:szCs w:val="24"/>
+        </w:rPr>
+      </w:pPr>
+      <w:r>
+        <w:rPr>
+          <w:bCs/>
+          <w:sz w:val="24"/>
+          <w:szCs w:val="24"/>
+        </w:rPr>
+        <w:t>Hall effect sensors output a 1 with a north and 0 with south so the interrupts are set to measure changes in the reading</w:t>
+      </w:r>
+      <w:r>
+        <w:rPr>
+          <w:bCs/>
+          <w:sz w:val="24"/>
+          <w:szCs w:val="24"/>
+        </w:rPr>
+        <w:t xml:space="preserve"> for 192 ticks per Pi rad</w:t>
       </w:r>
     </w:p>
     <w:p>
@@ -164,15 +266,47 @@
           <w:sz w:val="24"/>
           <w:szCs w:val="24"/>
         </w:rPr>
-        <w:t xml:space="preserve">code to calculate angular velocity at different </w:t>
-      </w:r>
-      <w:r>
-        <w:rPr>
-          <w:bCs/>
-          <w:sz w:val="24"/>
-          <w:szCs w:val="24"/>
-        </w:rPr>
-        <w:t>motor driver ints</w:t>
+        <w:t xml:space="preserve">code to calculate angular velocity at </w:t>
+      </w:r>
+      <w:r>
+        <w:rPr>
+          <w:bCs/>
+          <w:sz w:val="24"/>
+          <w:szCs w:val="24"/>
+        </w:rPr>
+        <w:t>max</w:t>
+      </w:r>
+      <w:r>
+        <w:rPr>
+          <w:bCs/>
+          <w:sz w:val="24"/>
+          <w:szCs w:val="24"/>
+        </w:rPr>
+        <w:t xml:space="preserve"> </w:t>
+      </w:r>
+      <w:r>
+        <w:rPr>
+          <w:bCs/>
+          <w:sz w:val="24"/>
+          <w:szCs w:val="24"/>
+        </w:rPr>
+        <w:t xml:space="preserve">and min </w:t>
+      </w:r>
+      <w:r>
+        <w:rPr>
+          <w:bCs/>
+          <w:sz w:val="24"/>
+          <w:szCs w:val="24"/>
+        </w:rPr>
+        <w:t xml:space="preserve">motor driver </w:t>
+      </w:r>
+      <w:r>
+        <w:rPr>
+          <w:bCs/>
+          <w:sz w:val="24"/>
+          <w:szCs w:val="24"/>
+        </w:rPr>
+        <w:t>values</w:t>
       </w:r>
       <w:r>
         <w:rPr>
@@ -226,24 +360,40 @@
           <w:sz w:val="24"/>
           <w:szCs w:val="24"/>
         </w:rPr>
-        <w:t xml:space="preserve"> (assuming constant velocity between loops convert ticks over time to velocity and then with angular velocity of each wheel and time change in theta and distance can be calculated)</w:t>
-      </w:r>
-    </w:p>
-    <w:p>
-      <w:pPr>
-        <w:rPr>
-          <w:b/>
-          <w:sz w:val="24"/>
-          <w:szCs w:val="24"/>
-        </w:rPr>
-      </w:pPr>
-      <w:r>
-        <w:rPr>
-          <w:b/>
-          <w:sz w:val="24"/>
-          <w:szCs w:val="24"/>
-        </w:rPr>
-        <w:t>Write code to read sensor code</w:t>
+        <w:t xml:space="preserve"> (</w:t>
+      </w:r>
+      <w:r>
+        <w:rPr>
+          <w:bCs/>
+          <w:sz w:val="24"/>
+          <w:szCs w:val="24"/>
+        </w:rPr>
+        <w:t xml:space="preserve">assuming </w:t>
+      </w:r>
+      <w:r>
+        <w:rPr>
+          <w:bCs/>
+          <w:sz w:val="24"/>
+          <w:szCs w:val="24"/>
+        </w:rPr>
+        <w:t>constant velocity in between iterations the kinematics are easily calculated with known radii of the wheels and distance from centre to the wheel</w:t>
+      </w:r>
+    </w:p>
+    <w:p>
+      <w:pPr>
+        <w:rPr>
+          <w:b/>
+          <w:sz w:val="24"/>
+          <w:szCs w:val="24"/>
+        </w:rPr>
+      </w:pPr>
+      <w:r>
+        <w:rPr>
+          <w:b/>
+          <w:sz w:val="24"/>
+          <w:szCs w:val="24"/>
+        </w:rPr>
+        <w:t>State estimation with sensor readings</w:t>
       </w:r>
     </w:p>
     <w:p>
@@ -294,6 +444,67 @@
     </w:p>
     <w:p>
       <w:pPr>
+        <w:pStyle w:val="ListParagraph"/>
+        <w:numPr>
+          <w:ilvl w:val="0"/>
+          <w:numId w:val="2"/>
+        </w:numPr>
+        <w:rPr>
+          <w:bCs/>
+          <w:sz w:val="24"/>
+          <w:szCs w:val="24"/>
+        </w:rPr>
+      </w:pPr>
+      <w:r>
+        <w:rPr>
+          <w:bCs/>
+          <w:sz w:val="24"/>
+          <w:szCs w:val="24"/>
+        </w:rPr>
+        <w:t>Magnetometer signal might not be useable because of the proximity to the magnetic encoders</w:t>
+      </w:r>
+    </w:p>
+    <w:p>
+      <w:pPr>
+        <w:rPr>
+          <w:b/>
+          <w:sz w:val="24"/>
+          <w:szCs w:val="24"/>
+        </w:rPr>
+      </w:pPr>
+      <w:r>
+        <w:rPr>
+          <w:b/>
+          <w:sz w:val="24"/>
+          <w:szCs w:val="24"/>
+        </w:rPr>
+        <w:t>Update position function</w:t>
+      </w:r>
+    </w:p>
+    <w:p>
+      <w:pPr>
+        <w:pStyle w:val="ListParagraph"/>
+        <w:numPr>
+          <w:ilvl w:val="0"/>
+          <w:numId w:val="2"/>
+        </w:numPr>
+        <w:rPr>
+          <w:b/>
+          <w:sz w:val="24"/>
+          <w:szCs w:val="24"/>
+        </w:rPr>
+      </w:pPr>
+      <w:r>
+        <w:rPr>
+          <w:bCs/>
+          <w:sz w:val="24"/>
+          <w:szCs w:val="24"/>
+        </w:rPr>
+        <w:t>Uses encoder and sensor readings to update the position of the robot on each loop iteration</w:t>
+      </w:r>
+    </w:p>
+    <w:p>
+      <w:pPr>
         <w:rPr>
           <w:b/>
           <w:sz w:val="24"/>
@@ -328,214 +539,493 @@
           <w:sz w:val="24"/>
           <w:szCs w:val="24"/>
         </w:rPr>
-        <w:t xml:space="preserve">Need to use a weighted average of </w:t>
-      </w:r>
-      <w:r>
-        <w:rPr>
-          <w:bCs/>
-          <w:sz w:val="24"/>
-          <w:szCs w:val="24"/>
-        </w:rPr>
-        <w:t>each estimation for improved accuracy and stability</w:t>
-      </w:r>
-    </w:p>
-    <w:p>
-      <w:pPr>
-        <w:rPr>
-          <w:b/>
-          <w:sz w:val="24"/>
-          <w:szCs w:val="24"/>
-        </w:rPr>
-      </w:pPr>
-      <w:r>
-        <w:rPr>
-          <w:b/>
-          <w:sz w:val="24"/>
-          <w:szCs w:val="24"/>
-        </w:rPr>
+        <w:t>Use a weighted average to help correct each estimate/ reduce drift and noise</w:t>
+      </w:r>
+    </w:p>
+    <w:p>
+      <w:pPr>
+        <w:rPr>
+          <w:b/>
+          <w:sz w:val="24"/>
+          <w:szCs w:val="24"/>
+        </w:rPr>
+      </w:pPr>
+      <w:r>
+        <w:rPr>
+          <w:b/>
+          <w:sz w:val="24"/>
+          <w:szCs w:val="24"/>
+        </w:rPr>
+        <w:t>PID control for determining linear and angular velocity</w:t>
+      </w:r>
+    </w:p>
+    <w:p>
+      <w:pPr>
+        <w:pStyle w:val="ListParagraph"/>
+        <w:numPr>
+          <w:ilvl w:val="0"/>
+          <w:numId w:val="2"/>
+        </w:numPr>
+        <w:rPr>
+          <w:bCs/>
+          <w:sz w:val="24"/>
+          <w:szCs w:val="24"/>
+        </w:rPr>
+      </w:pPr>
+      <w:r>
+        <w:rPr>
+          <w:bCs/>
+          <w:sz w:val="24"/>
+          <w:szCs w:val="24"/>
+        </w:rPr>
+        <w:t>Position error is multiplied by the cos of the heading angle to prevent moving in a</w:t>
+      </w:r>
+      <w:r>
+        <w:rPr>
+          <w:bCs/>
+          <w:sz w:val="24"/>
+          <w:szCs w:val="24"/>
+        </w:rPr>
+        <w:t>n</w:t>
+      </w:r>
+      <w:r>
+        <w:rPr>
+          <w:bCs/>
+          <w:sz w:val="24"/>
+          <w:szCs w:val="24"/>
+        </w:rPr>
+        <w:t xml:space="preserve"> unproductive direction</w:t>
+      </w:r>
+    </w:p>
+    <w:p>
+      <w:pPr>
+        <w:pStyle w:val="ListParagraph"/>
+        <w:numPr>
+          <w:ilvl w:val="0"/>
+          <w:numId w:val="2"/>
+        </w:numPr>
+        <w:rPr>
+          <w:bCs/>
+          <w:sz w:val="24"/>
+          <w:szCs w:val="24"/>
+        </w:rPr>
+      </w:pPr>
+      <w:r>
+        <w:rPr>
+          <w:bCs/>
+          <w:sz w:val="24"/>
+          <w:szCs w:val="24"/>
+        </w:rPr>
+        <w:t>Error is tracked for position and heading two create two separate PID control systems for each agent</w:t>
+      </w:r>
+    </w:p>
+    <w:p>
+      <w:pPr>
+        <w:rPr>
+          <w:b/>
+          <w:sz w:val="24"/>
+          <w:szCs w:val="24"/>
+        </w:rPr>
+      </w:pPr>
+      <w:r>
+        <w:rPr>
+          <w:b/>
+          <w:sz w:val="24"/>
+          <w:szCs w:val="24"/>
+        </w:rPr>
+        <w:t>Write Drive function</w:t>
+      </w:r>
+    </w:p>
+    <w:p>
+      <w:pPr>
+        <w:pStyle w:val="ListParagraph"/>
+        <w:numPr>
+          <w:ilvl w:val="0"/>
+          <w:numId w:val="2"/>
+        </w:numPr>
+        <w:rPr>
+          <w:bCs/>
+          <w:sz w:val="24"/>
+          <w:szCs w:val="24"/>
+        </w:rPr>
+      </w:pPr>
+      <w:r>
+        <w:rPr>
+          <w:bCs/>
+          <w:sz w:val="24"/>
+          <w:szCs w:val="24"/>
+        </w:rPr>
+        <w:t xml:space="preserve">Drive function combines all other functions </w:t>
+      </w:r>
+      <w:r>
+        <w:rPr>
+          <w:bCs/>
+          <w:sz w:val="24"/>
+          <w:szCs w:val="24"/>
+        </w:rPr>
+        <w:t xml:space="preserve">to move the rover to a given </w:t>
+      </w:r>
+      <w:r>
+        <w:rPr>
+          <w:bCs/>
+          <w:sz w:val="24"/>
+          <w:szCs w:val="24"/>
+        </w:rPr>
+        <w:t>(</w:t>
+      </w:r>
+      <w:proofErr w:type="spellStart"/>
+      <w:r>
+        <w:rPr>
+          <w:bCs/>
+          <w:sz w:val="24"/>
+          <w:szCs w:val="24"/>
+        </w:rPr>
+        <w:t>x,y</w:t>
+      </w:r>
+      <w:proofErr w:type="spellEnd"/>
+      <w:r>
+        <w:rPr>
+          <w:bCs/>
+          <w:sz w:val="24"/>
+          <w:szCs w:val="24"/>
+        </w:rPr>
+        <w:t>)</w:t>
+      </w:r>
+      <w:r>
+        <w:rPr>
+          <w:bCs/>
+          <w:sz w:val="24"/>
+          <w:szCs w:val="24"/>
+        </w:rPr>
+        <w:t xml:space="preserve"> position within a specified error</w:t>
+      </w:r>
+    </w:p>
+    <w:p>
+      <w:pPr>
+        <w:rPr>
+          <w:b/>
+          <w:sz w:val="36"/>
+          <w:szCs w:val="36"/>
+        </w:rPr>
+      </w:pPr>
+      <w:r>
+        <w:rPr>
+          <w:b/>
+          <w:sz w:val="36"/>
+          <w:szCs w:val="36"/>
+        </w:rPr>
+        <w:lastRenderedPageBreak/>
         <w:t>Wireless networking</w:t>
       </w:r>
     </w:p>
     <w:p>
       <w:pPr>
-        <w:pStyle w:val="ListParagraph"/>
-        <w:numPr>
-          <w:ilvl w:val="0"/>
-          <w:numId w:val="2"/>
-        </w:numPr>
-        <w:rPr>
-          <w:b/>
-          <w:sz w:val="24"/>
-          <w:szCs w:val="24"/>
-        </w:rPr>
-      </w:pPr>
-      <w:r>
-        <w:rPr>
-          <w:bCs/>
-          <w:sz w:val="24"/>
-          <w:szCs w:val="24"/>
-        </w:rPr>
-        <w:t>Use XBees or find other option to send each agent a target position and then have them send signal when they have reached the position asking for next position</w:t>
-      </w:r>
-    </w:p>
-    <w:p>
-      <w:pPr>
-        <w:pStyle w:val="ListParagraph"/>
-        <w:numPr>
-          <w:ilvl w:val="0"/>
-          <w:numId w:val="2"/>
-        </w:numPr>
-        <w:rPr>
-          <w:b/>
-          <w:sz w:val="24"/>
-          <w:szCs w:val="24"/>
-        </w:rPr>
-      </w:pPr>
-      <w:r>
-        <w:rPr>
-          <w:bCs/>
-          <w:sz w:val="24"/>
-          <w:szCs w:val="24"/>
-        </w:rPr>
-        <w:t xml:space="preserve">XBee has an API mode that allows sending messages to individual radios instead of all available. There is a Java and Arduino library </w:t>
-      </w:r>
-      <w:r>
-        <w:rPr>
-          <w:bCs/>
-          <w:sz w:val="24"/>
-          <w:szCs w:val="24"/>
-        </w:rPr>
-        <w:t>(one set from digi and another from a independent developer that appear to be compatible with their counterparts)</w:t>
-      </w:r>
-    </w:p>
-    <w:p>
-      <w:pPr>
-        <w:pStyle w:val="ListParagraph"/>
-        <w:numPr>
-          <w:ilvl w:val="0"/>
-          <w:numId w:val="2"/>
-        </w:numPr>
-        <w:rPr>
-          <w:b/>
-          <w:sz w:val="24"/>
-          <w:szCs w:val="24"/>
-        </w:rPr>
-      </w:pPr>
-      <w:r>
-        <w:rPr>
-          <w:bCs/>
-          <w:sz w:val="24"/>
-          <w:szCs w:val="24"/>
-        </w:rPr>
-        <w:t>Tried to use API mode but can’t get example java programs to run (error trying to run a 32-bit dll) maybe the linux version is working</w:t>
-      </w:r>
-    </w:p>
-    <w:p>
-      <w:pPr>
-        <w:pStyle w:val="ListParagraph"/>
-        <w:numPr>
-          <w:ilvl w:val="0"/>
-          <w:numId w:val="2"/>
-        </w:numPr>
-        <w:rPr>
-          <w:b/>
-          <w:sz w:val="24"/>
-          <w:szCs w:val="24"/>
-        </w:rPr>
-      </w:pPr>
-      <w:r>
-        <w:rPr>
-          <w:bCs/>
-          <w:sz w:val="24"/>
-          <w:szCs w:val="24"/>
-        </w:rPr>
-        <w:t>Python Library is work</w:t>
-      </w:r>
-      <w:r>
-        <w:rPr>
-          <w:bCs/>
-          <w:sz w:val="24"/>
-          <w:szCs w:val="24"/>
-        </w:rPr>
-        <w:t>s</w:t>
-      </w:r>
-      <w:r>
-        <w:rPr>
-          <w:bCs/>
-          <w:sz w:val="24"/>
-          <w:szCs w:val="24"/>
-        </w:rPr>
-        <w:t xml:space="preserve"> for API mode</w:t>
-      </w:r>
-      <w:r>
-        <w:rPr>
-          <w:bCs/>
-          <w:sz w:val="24"/>
-          <w:szCs w:val="24"/>
-        </w:rPr>
-        <w:t>, need to test with Arduino Code to send/ receive messages</w:t>
-      </w:r>
-    </w:p>
-    <w:p>
-      <w:pPr>
-        <w:pStyle w:val="ListParagraph"/>
-        <w:numPr>
-          <w:ilvl w:val="0"/>
-          <w:numId w:val="2"/>
-        </w:numPr>
-        <w:rPr>
-          <w:b/>
-          <w:sz w:val="24"/>
-          <w:szCs w:val="24"/>
-        </w:rPr>
-      </w:pPr>
-      <w:r>
-        <w:rPr>
-          <w:bCs/>
-          <w:sz w:val="24"/>
-          <w:szCs w:val="24"/>
-        </w:rPr>
-        <w:t>Arduino library is not working for communication (I scoured forums and other people are having the exact same problem with not even the test code working in API mode so only serial connections work which is not ideal).</w:t>
-      </w:r>
-    </w:p>
-    <w:p>
-      <w:pPr>
-        <w:rPr>
-          <w:b/>
-          <w:sz w:val="24"/>
-          <w:szCs w:val="24"/>
-        </w:rPr>
-      </w:pPr>
-      <w:r>
-        <w:rPr>
-          <w:b/>
-          <w:sz w:val="24"/>
-          <w:szCs w:val="24"/>
-        </w:rPr>
-        <w:t>Switch to ESP8266 wifi module</w:t>
-      </w:r>
-    </w:p>
-    <w:p>
-      <w:pPr>
-        <w:pStyle w:val="ListParagraph"/>
-        <w:numPr>
-          <w:ilvl w:val="0"/>
-          <w:numId w:val="2"/>
-        </w:numPr>
-        <w:rPr>
-          <w:b/>
-          <w:sz w:val="24"/>
-          <w:szCs w:val="24"/>
-        </w:rPr>
-      </w:pPr>
-      <w:r>
-        <w:rPr>
-          <w:bCs/>
-          <w:sz w:val="24"/>
-          <w:szCs w:val="24"/>
-        </w:rPr>
-        <w:lastRenderedPageBreak/>
-        <w:t>Setup local webserver that the Arduinos can connect to and send and request data (positions to go to, localization messages, updates on where each agent is)</w:t>
+        <w:rPr>
+          <w:b/>
+          <w:sz w:val="24"/>
+          <w:szCs w:val="24"/>
+        </w:rPr>
+      </w:pPr>
+      <w:r>
+        <w:rPr>
+          <w:b/>
+          <w:sz w:val="24"/>
+          <w:szCs w:val="24"/>
+        </w:rPr>
+        <w:t xml:space="preserve">Use </w:t>
+      </w:r>
+      <w:proofErr w:type="spellStart"/>
+      <w:r>
+        <w:rPr>
+          <w:b/>
+          <w:sz w:val="24"/>
+          <w:szCs w:val="24"/>
+        </w:rPr>
+        <w:t>XBees</w:t>
+      </w:r>
+      <w:proofErr w:type="spellEnd"/>
+      <w:r>
+        <w:rPr>
+          <w:b/>
+          <w:sz w:val="24"/>
+          <w:szCs w:val="24"/>
+        </w:rPr>
+        <w:t xml:space="preserve"> or find other option to send each agent a target position and then have them send signal when they have reached the position asking for next position</w:t>
+      </w:r>
+    </w:p>
+    <w:p>
+      <w:pPr>
+        <w:pStyle w:val="ListParagraph"/>
+        <w:numPr>
+          <w:ilvl w:val="0"/>
+          <w:numId w:val="2"/>
+        </w:numPr>
+        <w:rPr>
+          <w:b/>
+          <w:sz w:val="24"/>
+          <w:szCs w:val="24"/>
+        </w:rPr>
+      </w:pPr>
+      <w:proofErr w:type="spellStart"/>
+      <w:r>
+        <w:rPr>
+          <w:bCs/>
+          <w:sz w:val="24"/>
+          <w:szCs w:val="24"/>
+        </w:rPr>
+        <w:t>XBee</w:t>
+      </w:r>
+      <w:proofErr w:type="spellEnd"/>
+      <w:r>
+        <w:rPr>
+          <w:bCs/>
+          <w:sz w:val="24"/>
+          <w:szCs w:val="24"/>
+        </w:rPr>
+        <w:t xml:space="preserve"> has an API mode that allows sending messages to individual radios instead of all available. There is a Java</w:t>
+      </w:r>
+      <w:r>
+        <w:rPr>
+          <w:bCs/>
+          <w:sz w:val="24"/>
+          <w:szCs w:val="24"/>
+        </w:rPr>
+        <w:t>, Arduino, and python library for sending and receiving API mode messages</w:t>
+      </w:r>
+    </w:p>
+    <w:p>
+      <w:pPr>
+        <w:pStyle w:val="ListParagraph"/>
+        <w:numPr>
+          <w:ilvl w:val="0"/>
+          <w:numId w:val="2"/>
+        </w:numPr>
+        <w:rPr>
+          <w:b/>
+          <w:sz w:val="24"/>
+          <w:szCs w:val="24"/>
+        </w:rPr>
+      </w:pPr>
+      <w:r>
+        <w:rPr>
+          <w:bCs/>
+          <w:sz w:val="24"/>
+          <w:szCs w:val="24"/>
+        </w:rPr>
+        <w:t xml:space="preserve">Set up </w:t>
+      </w:r>
+      <w:proofErr w:type="spellStart"/>
+      <w:r>
+        <w:rPr>
+          <w:bCs/>
+          <w:sz w:val="24"/>
+          <w:szCs w:val="24"/>
+        </w:rPr>
+        <w:t>XBee</w:t>
+      </w:r>
+      <w:proofErr w:type="spellEnd"/>
+      <w:r>
+        <w:rPr>
+          <w:bCs/>
+          <w:sz w:val="24"/>
+          <w:szCs w:val="24"/>
+        </w:rPr>
+        <w:t xml:space="preserve"> radios for communication</w:t>
+      </w:r>
+    </w:p>
+    <w:p>
+      <w:pPr>
+        <w:pStyle w:val="ListParagraph"/>
+        <w:numPr>
+          <w:ilvl w:val="0"/>
+          <w:numId w:val="2"/>
+        </w:numPr>
+        <w:rPr>
+          <w:b/>
+          <w:sz w:val="24"/>
+          <w:szCs w:val="24"/>
+        </w:rPr>
+      </w:pPr>
+      <w:r>
+        <w:rPr>
+          <w:bCs/>
+          <w:sz w:val="24"/>
+          <w:szCs w:val="24"/>
+        </w:rPr>
+        <w:t>J</w:t>
+      </w:r>
+      <w:r>
+        <w:rPr>
+          <w:bCs/>
+          <w:sz w:val="24"/>
+          <w:szCs w:val="24"/>
+        </w:rPr>
+        <w:t>ava</w:t>
+      </w:r>
+      <w:r>
+        <w:rPr>
+          <w:bCs/>
+          <w:sz w:val="24"/>
+          <w:szCs w:val="24"/>
+        </w:rPr>
+        <w:t xml:space="preserve"> library does not compile on </w:t>
+      </w:r>
+      <w:r>
+        <w:rPr>
+          <w:bCs/>
+          <w:sz w:val="24"/>
+          <w:szCs w:val="24"/>
+        </w:rPr>
+        <w:t>64-bit</w:t>
+      </w:r>
+      <w:r>
+        <w:rPr>
+          <w:bCs/>
+          <w:sz w:val="24"/>
+          <w:szCs w:val="24"/>
+        </w:rPr>
+        <w:t xml:space="preserve"> Windows</w:t>
+      </w:r>
+    </w:p>
+    <w:p>
+      <w:pPr>
+        <w:pStyle w:val="ListParagraph"/>
+        <w:numPr>
+          <w:ilvl w:val="0"/>
+          <w:numId w:val="2"/>
+        </w:numPr>
+        <w:rPr>
+          <w:b/>
+          <w:sz w:val="24"/>
+          <w:szCs w:val="24"/>
+        </w:rPr>
+      </w:pPr>
+      <w:r>
+        <w:rPr>
+          <w:bCs/>
+          <w:sz w:val="24"/>
+          <w:szCs w:val="24"/>
+        </w:rPr>
+        <w:t>Python Library works for API mode</w:t>
+      </w:r>
+    </w:p>
+    <w:p>
+      <w:pPr>
+        <w:pStyle w:val="ListParagraph"/>
+        <w:numPr>
+          <w:ilvl w:val="0"/>
+          <w:numId w:val="2"/>
+        </w:numPr>
+        <w:rPr>
+          <w:b/>
+          <w:sz w:val="24"/>
+          <w:szCs w:val="24"/>
+        </w:rPr>
+      </w:pPr>
+      <w:r>
+        <w:rPr>
+          <w:bCs/>
+          <w:sz w:val="24"/>
+          <w:szCs w:val="24"/>
+        </w:rPr>
+        <w:t>Arduino library is not working for communication</w:t>
+      </w:r>
+      <w:r>
+        <w:rPr>
+          <w:bCs/>
+          <w:sz w:val="24"/>
+          <w:szCs w:val="24"/>
+        </w:rPr>
+        <w:t xml:space="preserve"> with example code</w:t>
+      </w:r>
+      <w:r>
+        <w:rPr>
+          <w:bCs/>
+          <w:sz w:val="24"/>
+          <w:szCs w:val="24"/>
+        </w:rPr>
+        <w:t xml:space="preserve"> (</w:t>
+      </w:r>
+      <w:r>
+        <w:rPr>
+          <w:bCs/>
+          <w:sz w:val="24"/>
+          <w:szCs w:val="24"/>
+        </w:rPr>
+        <w:t>other people seem to have the same issues and the library hasn’t been updated in 6 years so it is likely an issue with the library)</w:t>
+      </w:r>
+    </w:p>
+    <w:p>
+      <w:pPr>
+        <w:rPr>
+          <w:b/>
+          <w:sz w:val="24"/>
+          <w:szCs w:val="24"/>
+        </w:rPr>
+      </w:pPr>
+      <w:r>
+        <w:rPr>
+          <w:b/>
+          <w:sz w:val="24"/>
+          <w:szCs w:val="24"/>
+        </w:rPr>
+        <w:t xml:space="preserve">Switch to ESP8266 </w:t>
+      </w:r>
+      <w:proofErr w:type="spellStart"/>
+      <w:r>
+        <w:rPr>
+          <w:b/>
+          <w:sz w:val="24"/>
+          <w:szCs w:val="24"/>
+        </w:rPr>
+        <w:t>wifi</w:t>
+      </w:r>
+      <w:proofErr w:type="spellEnd"/>
+      <w:r>
+        <w:rPr>
+          <w:b/>
+          <w:sz w:val="24"/>
+          <w:szCs w:val="24"/>
+        </w:rPr>
+        <w:t xml:space="preserve"> module</w:t>
+      </w:r>
+    </w:p>
+    <w:p>
+      <w:pPr>
+        <w:pStyle w:val="ListParagraph"/>
+        <w:numPr>
+          <w:ilvl w:val="0"/>
+          <w:numId w:val="2"/>
+        </w:numPr>
+        <w:rPr>
+          <w:b/>
+          <w:sz w:val="24"/>
+          <w:szCs w:val="24"/>
+        </w:rPr>
+      </w:pPr>
+      <w:r>
+        <w:rPr>
+          <w:bCs/>
+          <w:sz w:val="24"/>
+          <w:szCs w:val="24"/>
+        </w:rPr>
+        <w:t>Setup local webserver</w:t>
+      </w:r>
+      <w:r>
+        <w:rPr>
+          <w:bCs/>
+          <w:sz w:val="24"/>
+          <w:szCs w:val="24"/>
+        </w:rPr>
+        <w:t xml:space="preserve"> on the host computer</w:t>
+      </w:r>
+      <w:r>
+        <w:rPr>
+          <w:bCs/>
+          <w:sz w:val="24"/>
+          <w:szCs w:val="24"/>
+        </w:rPr>
+        <w:t xml:space="preserve"> that the Arduinos can connect to and send and request data (positions to go to, localization messages, updates on where each agent is)</w:t>
       </w:r>
     </w:p>
     <w:p>
@@ -559,7 +1049,25 @@
             <w:sz w:val="24"/>
             <w:szCs w:val="24"/>
           </w:rPr>
-          <w:t>https://randomnerdtutorials.com/esp8266-nodemcu-http-get-post-arduino/</w:t>
+          <w:t>https://rand</w:t>
+        </w:r>
+        <w:r>
+          <w:rPr>
+            <w:rStyle w:val="Hyperlink"/>
+            <w:bCs/>
+            <w:sz w:val="24"/>
+            <w:szCs w:val="24"/>
+          </w:rPr>
+          <w:t>o</w:t>
+        </w:r>
+        <w:r>
+          <w:rPr>
+            <w:rStyle w:val="Hyperlink"/>
+            <w:bCs/>
+            <w:sz w:val="24"/>
+            <w:szCs w:val="24"/>
+          </w:rPr>
+          <w:t>mnerdtutorials.com/esp8266-nodemcu-http-get-post-arduino/</w:t>
         </w:r>
       </w:hyperlink>
       <w:r>
@@ -573,29 +1081,100 @@
     </w:p>
     <w:p>
       <w:pPr>
-        <w:ind w:left="360"/>
-        <w:rPr>
-          <w:b/>
-          <w:sz w:val="24"/>
-          <w:szCs w:val="24"/>
-        </w:rPr>
-      </w:pPr>
-    </w:p>
-    <w:p>
-      <w:pPr>
-        <w:rPr>
-          <w:b/>
-          <w:sz w:val="24"/>
-          <w:szCs w:val="24"/>
-        </w:rPr>
-      </w:pPr>
-      <w:r>
-        <w:rPr>
-          <w:b/>
-          <w:sz w:val="24"/>
-          <w:szCs w:val="24"/>
-        </w:rPr>
-        <w:t>PID control for determining linear and angular velocity</w:t>
+        <w:pStyle w:val="ListParagraph"/>
+        <w:numPr>
+          <w:ilvl w:val="0"/>
+          <w:numId w:val="2"/>
+        </w:numPr>
+        <w:rPr>
+          <w:bCs/>
+          <w:sz w:val="24"/>
+          <w:szCs w:val="24"/>
+        </w:rPr>
+      </w:pPr>
+      <w:r>
+        <w:rPr>
+          <w:bCs/>
+          <w:sz w:val="24"/>
+          <w:szCs w:val="24"/>
+        </w:rPr>
+        <w:t xml:space="preserve">Setup </w:t>
+      </w:r>
+      <w:r>
+        <w:rPr>
+          <w:bCs/>
+          <w:sz w:val="24"/>
+          <w:szCs w:val="24"/>
+        </w:rPr>
+        <w:t xml:space="preserve">HTTP </w:t>
+      </w:r>
+      <w:r>
+        <w:rPr>
+          <w:bCs/>
+          <w:sz w:val="24"/>
+          <w:szCs w:val="24"/>
+        </w:rPr>
+        <w:t>GET commands so the host computer can send localized position of each agent and send the next position for the robot to go to</w:t>
+      </w:r>
+    </w:p>
+    <w:p>
+      <w:pPr>
+        <w:pStyle w:val="ListParagraph"/>
+        <w:numPr>
+          <w:ilvl w:val="0"/>
+          <w:numId w:val="2"/>
+        </w:numPr>
+        <w:rPr>
+          <w:bCs/>
+          <w:sz w:val="24"/>
+          <w:szCs w:val="24"/>
+        </w:rPr>
+      </w:pPr>
+      <w:r>
+        <w:rPr>
+          <w:bCs/>
+          <w:sz w:val="24"/>
+          <w:szCs w:val="24"/>
+        </w:rPr>
+        <w:t xml:space="preserve">Setup </w:t>
+      </w:r>
+      <w:r>
+        <w:rPr>
+          <w:bCs/>
+          <w:sz w:val="24"/>
+          <w:szCs w:val="24"/>
+        </w:rPr>
+        <w:t xml:space="preserve">HTTP </w:t>
+      </w:r>
+      <w:r>
+        <w:rPr>
+          <w:bCs/>
+          <w:sz w:val="24"/>
+          <w:szCs w:val="24"/>
+        </w:rPr>
+        <w:t>POST commands so the Arduino can send its state estimation and other data mostly for debug purposes</w:t>
+      </w:r>
+    </w:p>
+    <w:p>
+      <w:pPr>
+        <w:pStyle w:val="ListParagraph"/>
+        <w:numPr>
+          <w:ilvl w:val="0"/>
+          <w:numId w:val="2"/>
+        </w:numPr>
+        <w:rPr>
+          <w:bCs/>
+          <w:sz w:val="24"/>
+          <w:szCs w:val="24"/>
+        </w:rPr>
+      </w:pPr>
+      <w:r>
+        <w:rPr>
+          <w:bCs/>
+          <w:sz w:val="24"/>
+          <w:szCs w:val="24"/>
+        </w:rPr>
+        <w:t>Would require a cheap router for operation</w:t>
       </w:r>
     </w:p>
     <w:p>
@@ -612,73 +1191,1015 @@
           <w:sz w:val="36"/>
           <w:szCs w:val="36"/>
         </w:rPr>
+        <w:t>Rewire robots so cable runs are cleaner and more organized</w:t>
+      </w:r>
+    </w:p>
+    <w:p>
+      <w:pPr>
+        <w:pStyle w:val="ListParagraph"/>
+        <w:numPr>
+          <w:ilvl w:val="0"/>
+          <w:numId w:val="2"/>
+        </w:numPr>
+        <w:rPr>
+          <w:bCs/>
+          <w:sz w:val="24"/>
+          <w:szCs w:val="24"/>
+        </w:rPr>
+      </w:pPr>
+      <w:r>
+        <w:rPr>
+          <w:bCs/>
+          <w:sz w:val="24"/>
+          <w:szCs w:val="24"/>
+        </w:rPr>
+        <w:t xml:space="preserve">With sensors attached and working </w:t>
+      </w:r>
+      <w:r>
+        <w:rPr>
+          <w:bCs/>
+          <w:sz w:val="24"/>
+          <w:szCs w:val="24"/>
+        </w:rPr>
+        <w:t>rerun the connections with wires cut to size and zip tied to the chassis</w:t>
+      </w:r>
+    </w:p>
+    <w:p>
+      <w:pPr>
+        <w:pStyle w:val="ListParagraph"/>
+        <w:numPr>
+          <w:ilvl w:val="0"/>
+          <w:numId w:val="2"/>
+        </w:numPr>
+        <w:rPr>
+          <w:bCs/>
+          <w:sz w:val="24"/>
+          <w:szCs w:val="24"/>
+        </w:rPr>
+      </w:pPr>
+      <w:r>
+        <w:rPr>
+          <w:bCs/>
+          <w:sz w:val="24"/>
+          <w:szCs w:val="24"/>
+        </w:rPr>
+        <w:t>Make bus for ground and 3.3 V connections</w:t>
+      </w:r>
+    </w:p>
+    <w:p>
+      <w:pPr>
+        <w:pStyle w:val="ListParagraph"/>
+        <w:numPr>
+          <w:ilvl w:val="0"/>
+          <w:numId w:val="2"/>
+        </w:numPr>
+        <w:rPr>
+          <w:bCs/>
+          <w:sz w:val="24"/>
+          <w:szCs w:val="24"/>
+        </w:rPr>
+      </w:pPr>
+      <w:r>
+        <w:rPr>
+          <w:bCs/>
+          <w:sz w:val="24"/>
+          <w:szCs w:val="24"/>
+        </w:rPr>
+        <w:t>Maybe change the power switch for one of the smaller circular switches recessed into the chassis</w:t>
+      </w:r>
+    </w:p>
+    <w:p>
+      <w:pPr>
+        <w:pStyle w:val="ListParagraph"/>
+        <w:numPr>
+          <w:ilvl w:val="0"/>
+          <w:numId w:val="2"/>
+        </w:numPr>
+        <w:rPr>
+          <w:bCs/>
+          <w:sz w:val="24"/>
+          <w:szCs w:val="24"/>
+        </w:rPr>
+      </w:pPr>
+      <w:r>
+        <w:rPr>
+          <w:bCs/>
+          <w:sz w:val="24"/>
+          <w:szCs w:val="24"/>
+        </w:rPr>
+        <w:t>Remove the screw terminals</w:t>
+      </w:r>
+    </w:p>
+    <w:p>
+      <w:pPr>
+        <w:rPr>
+          <w:b/>
+          <w:sz w:val="36"/>
+          <w:szCs w:val="36"/>
+        </w:rPr>
+      </w:pPr>
+      <w:r>
+        <w:rPr>
+          <w:b/>
+          <w:sz w:val="36"/>
+          <w:szCs w:val="36"/>
+        </w:rPr>
+        <w:t>Hard mount Components</w:t>
+      </w:r>
+    </w:p>
+    <w:p>
+      <w:pPr>
+        <w:pStyle w:val="ListParagraph"/>
+        <w:numPr>
+          <w:ilvl w:val="0"/>
+          <w:numId w:val="2"/>
+        </w:numPr>
+        <w:rPr>
+          <w:bCs/>
+          <w:sz w:val="24"/>
+          <w:szCs w:val="24"/>
+        </w:rPr>
+      </w:pPr>
+      <w:r>
+        <w:rPr>
+          <w:bCs/>
+          <w:sz w:val="24"/>
+          <w:szCs w:val="24"/>
+        </w:rPr>
+        <w:t>Mount the IMU with screws so the noise isn’t introduced by movement of the unit</w:t>
+      </w:r>
+    </w:p>
+    <w:p>
+      <w:pPr>
+        <w:rPr>
+          <w:b/>
+          <w:sz w:val="36"/>
+          <w:szCs w:val="36"/>
+        </w:rPr>
+      </w:pPr>
+    </w:p>
+    <w:p>
+      <w:pPr>
+        <w:rPr>
+          <w:b/>
+          <w:sz w:val="36"/>
+          <w:szCs w:val="36"/>
+        </w:rPr>
+      </w:pPr>
+      <w:r>
+        <w:rPr>
+          <w:b/>
+          <w:sz w:val="36"/>
+          <w:szCs w:val="36"/>
+        </w:rPr>
+        <w:lastRenderedPageBreak/>
         <w:t>Fix/rework/rethink localization beacons</w:t>
       </w:r>
     </w:p>
     <w:p>
       <w:pPr>
-        <w:pStyle w:val="ListParagraph"/>
-        <w:numPr>
-          <w:ilvl w:val="0"/>
-          <w:numId w:val="2"/>
-        </w:numPr>
-        <w:rPr>
-          <w:bCs/>
-          <w:sz w:val="24"/>
-          <w:szCs w:val="24"/>
-        </w:rPr>
-      </w:pPr>
-      <w:r>
-        <w:rPr>
-          <w:bCs/>
-          <w:sz w:val="24"/>
-          <w:szCs w:val="24"/>
-        </w:rPr>
-        <w:t>Maybe cameras would be the way to go but you would need a more powerful host than the RPi</w:t>
-      </w:r>
-    </w:p>
-    <w:p>
-      <w:pPr>
-        <w:pStyle w:val="ListParagraph"/>
-        <w:numPr>
-          <w:ilvl w:val="0"/>
-          <w:numId w:val="2"/>
-        </w:numPr>
-        <w:rPr>
-          <w:bCs/>
-          <w:sz w:val="24"/>
-          <w:szCs w:val="24"/>
-        </w:rPr>
-      </w:pPr>
-      <w:r>
-        <w:rPr>
-          <w:bCs/>
-          <w:sz w:val="24"/>
-          <w:szCs w:val="24"/>
-        </w:rPr>
-        <w:t>With cameras correct for lens distortion then use</w:t>
-      </w:r>
-      <w:r>
-        <w:rPr>
-          <w:bCs/>
-          <w:sz w:val="24"/>
-          <w:szCs w:val="24"/>
-        </w:rPr>
-        <w:t xml:space="preserve"> fiducial markers for each robot that way the angle and position of each robot can be tracked fairly fast (could eliminate the need for a lot of the drift correction </w:t>
-      </w:r>
-      <w:r>
-        <w:rPr>
-          <w:bCs/>
-          <w:sz w:val="24"/>
-          <w:szCs w:val="24"/>
-        </w:rPr>
-        <w:t>depending on the accuracy and speed of the camera positioning) camera would need to be mounted on the ceiling I think</w:t>
-      </w:r>
-    </w:p>
-    <w:p>
-      <w:pPr>
-        <w:rPr>
-          <w:b/>
+        <w:rPr>
+          <w:b/>
+          <w:sz w:val="24"/>
+          <w:szCs w:val="24"/>
+        </w:rPr>
+      </w:pPr>
+      <w:r>
+        <w:rPr>
+          <w:b/>
+          <w:sz w:val="24"/>
+          <w:szCs w:val="24"/>
+        </w:rPr>
+        <w:t>Beacons</w:t>
+      </w:r>
+    </w:p>
+    <w:p>
+      <w:pPr>
+        <w:pStyle w:val="ListParagraph"/>
+        <w:numPr>
+          <w:ilvl w:val="0"/>
+          <w:numId w:val="2"/>
+        </w:numPr>
+        <w:rPr>
+          <w:bCs/>
+          <w:sz w:val="24"/>
+          <w:szCs w:val="24"/>
+        </w:rPr>
+      </w:pPr>
+      <w:r>
+        <w:rPr>
+          <w:bCs/>
+          <w:sz w:val="24"/>
+          <w:szCs w:val="24"/>
+        </w:rPr>
+        <w:t>Come up for standard to encode the time of message in the signals along with a checksum or something similar to ensure the message is correct</w:t>
+      </w:r>
+    </w:p>
+    <w:p>
+      <w:pPr>
+        <w:pStyle w:val="ListParagraph"/>
+        <w:numPr>
+          <w:ilvl w:val="0"/>
+          <w:numId w:val="2"/>
+        </w:numPr>
+        <w:rPr>
+          <w:bCs/>
+          <w:sz w:val="24"/>
+          <w:szCs w:val="24"/>
+        </w:rPr>
+      </w:pPr>
+      <w:r>
+        <w:rPr>
+          <w:bCs/>
+          <w:sz w:val="24"/>
+          <w:szCs w:val="24"/>
+        </w:rPr>
+        <w:t>Write python code to send the IR signals</w:t>
+      </w:r>
+    </w:p>
+    <w:p>
+      <w:pPr>
+        <w:pStyle w:val="ListParagraph"/>
+        <w:numPr>
+          <w:ilvl w:val="0"/>
+          <w:numId w:val="2"/>
+        </w:numPr>
+        <w:rPr>
+          <w:bCs/>
+          <w:sz w:val="24"/>
+          <w:szCs w:val="24"/>
+        </w:rPr>
+      </w:pPr>
+      <w:r>
+        <w:rPr>
+          <w:bCs/>
+          <w:sz w:val="24"/>
+          <w:szCs w:val="24"/>
+        </w:rPr>
+        <w:t>Write python code for sending the US signals</w:t>
+      </w:r>
+    </w:p>
+    <w:p>
+      <w:pPr>
+        <w:pStyle w:val="ListParagraph"/>
+        <w:numPr>
+          <w:ilvl w:val="0"/>
+          <w:numId w:val="2"/>
+        </w:numPr>
+        <w:rPr>
+          <w:bCs/>
+          <w:sz w:val="24"/>
+          <w:szCs w:val="24"/>
+        </w:rPr>
+      </w:pPr>
+      <w:r>
+        <w:rPr>
+          <w:bCs/>
+          <w:sz w:val="24"/>
+          <w:szCs w:val="24"/>
+        </w:rPr>
+        <w:t>Setup code for receiving the IR signal (might need an Arduino with additional interrupt pins to or the sensor would need to be checked on each iteration)</w:t>
+      </w:r>
+    </w:p>
+    <w:p>
+      <w:pPr>
+        <w:pStyle w:val="ListParagraph"/>
+        <w:numPr>
+          <w:ilvl w:val="0"/>
+          <w:numId w:val="2"/>
+        </w:numPr>
+        <w:rPr>
+          <w:bCs/>
+          <w:sz w:val="24"/>
+          <w:szCs w:val="24"/>
+        </w:rPr>
+      </w:pPr>
+      <w:r>
+        <w:rPr>
+          <w:bCs/>
+          <w:sz w:val="24"/>
+          <w:szCs w:val="24"/>
+        </w:rPr>
+        <w:t>Write Arduino code for receiving the US signals</w:t>
+      </w:r>
+    </w:p>
+    <w:p>
+      <w:pPr>
+        <w:pStyle w:val="ListParagraph"/>
+        <w:numPr>
+          <w:ilvl w:val="0"/>
+          <w:numId w:val="2"/>
+        </w:numPr>
+        <w:rPr>
+          <w:bCs/>
+          <w:sz w:val="24"/>
+          <w:szCs w:val="24"/>
+        </w:rPr>
+      </w:pPr>
+      <w:r>
+        <w:rPr>
+          <w:bCs/>
+          <w:sz w:val="24"/>
+          <w:szCs w:val="24"/>
+        </w:rPr>
+        <w:t>The Arduino would need to send a signal successfully received message to the host computer if the checksum was correct</w:t>
+      </w:r>
+    </w:p>
+    <w:p>
+      <w:pPr>
+        <w:rPr>
+          <w:b/>
+          <w:sz w:val="24"/>
+          <w:szCs w:val="24"/>
+        </w:rPr>
+      </w:pPr>
+    </w:p>
+    <w:p>
+      <w:pPr>
+        <w:rPr>
+          <w:b/>
+          <w:sz w:val="24"/>
+          <w:szCs w:val="24"/>
+        </w:rPr>
+      </w:pPr>
+      <w:r>
+        <w:rPr>
+          <w:b/>
+          <w:sz w:val="24"/>
+          <w:szCs w:val="24"/>
+        </w:rPr>
+        <w:t>Cameras</w:t>
+      </w:r>
+    </w:p>
+    <w:p>
+      <w:pPr>
+        <w:pStyle w:val="ListParagraph"/>
+        <w:numPr>
+          <w:ilvl w:val="0"/>
+          <w:numId w:val="2"/>
+        </w:numPr>
+        <w:rPr>
+          <w:bCs/>
+          <w:sz w:val="24"/>
+          <w:szCs w:val="24"/>
+        </w:rPr>
+      </w:pPr>
+      <w:r>
+        <w:rPr>
+          <w:bCs/>
+          <w:sz w:val="24"/>
+          <w:szCs w:val="24"/>
+        </w:rPr>
+        <w:t xml:space="preserve">Cameras could be a good </w:t>
+      </w:r>
+      <w:r>
+        <w:rPr>
+          <w:bCs/>
+          <w:sz w:val="24"/>
+          <w:szCs w:val="24"/>
+        </w:rPr>
+        <w:t>option,</w:t>
+      </w:r>
+      <w:r>
+        <w:rPr>
+          <w:bCs/>
+          <w:sz w:val="24"/>
+          <w:szCs w:val="24"/>
+        </w:rPr>
+        <w:t xml:space="preserve"> but the host computer would need to be more powerful that an RPi</w:t>
+      </w:r>
+    </w:p>
+    <w:p>
+      <w:pPr>
+        <w:pStyle w:val="ListParagraph"/>
+        <w:numPr>
+          <w:ilvl w:val="0"/>
+          <w:numId w:val="2"/>
+        </w:numPr>
+        <w:rPr>
+          <w:bCs/>
+          <w:sz w:val="24"/>
+          <w:szCs w:val="24"/>
+        </w:rPr>
+      </w:pPr>
+      <w:r>
+        <w:rPr>
+          <w:bCs/>
+          <w:sz w:val="24"/>
+          <w:szCs w:val="24"/>
+        </w:rPr>
+        <w:t>Cameras would need to be corrected for lens distortion and fiducial markers could be used to mark coordinate positions on the floor and each agent to make it easier to recognise landmarks and calculate positions</w:t>
+      </w:r>
+    </w:p>
+    <w:p>
+      <w:pPr>
+        <w:pStyle w:val="ListParagraph"/>
+        <w:numPr>
+          <w:ilvl w:val="0"/>
+          <w:numId w:val="2"/>
+        </w:numPr>
+        <w:rPr>
+          <w:bCs/>
+          <w:sz w:val="24"/>
+          <w:szCs w:val="24"/>
+        </w:rPr>
+      </w:pPr>
+      <w:r>
+        <w:rPr>
+          <w:bCs/>
+          <w:sz w:val="24"/>
+          <w:szCs w:val="24"/>
+        </w:rPr>
+        <w:t xml:space="preserve">Camera would likely need to be mounted high </w:t>
+      </w:r>
+      <w:r>
+        <w:rPr>
+          <w:bCs/>
+          <w:sz w:val="24"/>
+          <w:szCs w:val="24"/>
+        </w:rPr>
+        <w:t>for</w:t>
+      </w:r>
+      <w:r>
+        <w:rPr>
+          <w:bCs/>
+          <w:sz w:val="24"/>
+          <w:szCs w:val="24"/>
+        </w:rPr>
+        <w:t xml:space="preserve"> operation</w:t>
+      </w:r>
+    </w:p>
+    <w:p>
+      <w:pPr>
+        <w:pStyle w:val="ListParagraph"/>
+        <w:numPr>
+          <w:ilvl w:val="0"/>
+          <w:numId w:val="2"/>
+        </w:numPr>
+        <w:rPr>
+          <w:bCs/>
+          <w:sz w:val="24"/>
+          <w:szCs w:val="24"/>
+        </w:rPr>
+      </w:pPr>
+      <w:r>
+        <w:rPr>
+          <w:bCs/>
+          <w:sz w:val="24"/>
+          <w:szCs w:val="24"/>
+        </w:rPr>
+        <w:t>The code would likely be much simpler than the beacons</w:t>
+      </w:r>
+      <w:r>
+        <w:rPr>
+          <w:bCs/>
+          <w:sz w:val="24"/>
+          <w:szCs w:val="24"/>
+        </w:rPr>
+        <w:t xml:space="preserve"> since all</w:t>
+      </w:r>
+      <w:r>
+        <w:rPr>
+          <w:bCs/>
+          <w:sz w:val="24"/>
+          <w:szCs w:val="24"/>
+        </w:rPr>
+        <w:t xml:space="preserve"> of the work is being done by the open CV library</w:t>
+      </w:r>
+      <w:r>
+        <w:rPr>
+          <w:bCs/>
+          <w:sz w:val="24"/>
+          <w:szCs w:val="24"/>
+        </w:rPr>
+        <w:t xml:space="preserve"> and does not need to be developed from scratch</w:t>
+      </w:r>
+    </w:p>
+    <w:p>
+      <w:pPr>
+        <w:pStyle w:val="ListParagraph"/>
+        <w:numPr>
+          <w:ilvl w:val="0"/>
+          <w:numId w:val="2"/>
+        </w:numPr>
+        <w:rPr>
+          <w:bCs/>
+          <w:sz w:val="24"/>
+          <w:szCs w:val="24"/>
+        </w:rPr>
+      </w:pPr>
+      <w:r>
+        <w:rPr>
+          <w:bCs/>
+          <w:sz w:val="24"/>
+          <w:szCs w:val="24"/>
+        </w:rPr>
+        <w:t>A research project was done using the same webcam I have and they reported good results</w:t>
+      </w:r>
+    </w:p>
+    <w:p>
+      <w:pPr>
+        <w:pStyle w:val="ListParagraph"/>
+        <w:numPr>
+          <w:ilvl w:val="0"/>
+          <w:numId w:val="2"/>
+        </w:numPr>
+        <w:rPr>
+          <w:bCs/>
+          <w:sz w:val="24"/>
+          <w:szCs w:val="24"/>
+        </w:rPr>
+      </w:pPr>
+      <w:r>
+        <w:rPr>
+          <w:bCs/>
+          <w:sz w:val="24"/>
+          <w:szCs w:val="24"/>
+        </w:rPr>
+        <w:t>Cameras would also allow the</w:t>
+      </w:r>
+      <w:r>
+        <w:rPr>
+          <w:bCs/>
+          <w:sz w:val="24"/>
+          <w:szCs w:val="24"/>
+        </w:rPr>
+        <w:t xml:space="preserve"> program to be run of any computer instead of requiring a raspberry pi for GPIO pins</w:t>
+      </w:r>
+    </w:p>
+    <w:p>
+      <w:pPr>
+        <w:rPr>
+          <w:b/>
+          <w:sz w:val="36"/>
+          <w:szCs w:val="36"/>
+        </w:rPr>
+      </w:pPr>
+      <w:r>
+        <w:rPr>
+          <w:b/>
+          <w:sz w:val="36"/>
+          <w:szCs w:val="36"/>
+        </w:rPr>
+        <w:br w:type="page"/>
+      </w:r>
+    </w:p>
+    <w:p>
+      <w:pPr>
+        <w:rPr>
+          <w:b/>
+          <w:sz w:val="36"/>
+          <w:szCs w:val="36"/>
+        </w:rPr>
+      </w:pPr>
+      <w:r>
+        <w:rPr>
+          <w:b/>
+          <w:sz w:val="36"/>
+          <w:szCs w:val="36"/>
+        </w:rPr>
+        <w:lastRenderedPageBreak/>
+        <w:t>Operation Loops Pseudo Code</w:t>
+      </w:r>
+    </w:p>
+    <w:p>
+      <w:pPr>
+        <w:rPr>
+          <w:bCs/>
+          <w:sz w:val="24"/>
+          <w:szCs w:val="24"/>
+        </w:rPr>
+      </w:pPr>
+      <w:r>
+        <w:rPr>
+          <w:bCs/>
+          <w:sz w:val="24"/>
+          <w:szCs w:val="24"/>
+        </w:rPr>
+        <w:t>Arduino Side</w:t>
+      </w:r>
+    </w:p>
+    <w:p>
+      <w:pPr>
+        <w:rPr>
+          <w:bCs/>
+          <w:sz w:val="24"/>
+          <w:szCs w:val="24"/>
+        </w:rPr>
+      </w:pPr>
+      <w:r>
+        <w:rPr>
+          <w:bCs/>
+          <w:sz w:val="24"/>
+          <w:szCs w:val="24"/>
+        </w:rPr>
+        <w:t>{</w:t>
+      </w:r>
+    </w:p>
+    <w:p>
+      <w:pPr>
+        <w:rPr>
+          <w:bCs/>
+          <w:sz w:val="24"/>
+          <w:szCs w:val="24"/>
+        </w:rPr>
+      </w:pPr>
+      <w:r>
+        <w:rPr>
+          <w:bCs/>
+          <w:sz w:val="24"/>
+          <w:szCs w:val="24"/>
+        </w:rPr>
+        <w:t>Get initial state info;</w:t>
+      </w:r>
+    </w:p>
+    <w:p>
+      <w:pPr>
+        <w:rPr>
+          <w:bCs/>
+          <w:sz w:val="24"/>
+          <w:szCs w:val="24"/>
+        </w:rPr>
+      </w:pPr>
+      <w:r>
+        <w:rPr>
+          <w:bCs/>
+          <w:sz w:val="24"/>
+          <w:szCs w:val="24"/>
+        </w:rPr>
+        <w:t>While(not at final position)</w:t>
+      </w:r>
+    </w:p>
+    <w:p>
+      <w:pPr>
+        <w:rPr>
+          <w:bCs/>
+          <w:sz w:val="24"/>
+          <w:szCs w:val="24"/>
+        </w:rPr>
+      </w:pPr>
+      <w:r>
+        <w:rPr>
+          <w:bCs/>
+          <w:sz w:val="24"/>
+          <w:szCs w:val="24"/>
+        </w:rPr>
+        <w:t>{</w:t>
+      </w:r>
+    </w:p>
+    <w:p>
+      <w:pPr>
+        <w:rPr>
+          <w:bCs/>
+          <w:sz w:val="24"/>
+          <w:szCs w:val="24"/>
+        </w:rPr>
+      </w:pPr>
+      <w:r>
+        <w:rPr>
+          <w:bCs/>
+          <w:sz w:val="24"/>
+          <w:szCs w:val="24"/>
+        </w:rPr>
+        <w:t>Get target position;</w:t>
+      </w:r>
+    </w:p>
+    <w:p>
+      <w:pPr>
+        <w:rPr>
+          <w:bCs/>
+          <w:sz w:val="24"/>
+          <w:szCs w:val="24"/>
+        </w:rPr>
+      </w:pPr>
+      <w:r>
+        <w:rPr>
+          <w:bCs/>
+          <w:sz w:val="24"/>
+          <w:szCs w:val="24"/>
+        </w:rPr>
+        <w:t>Drive to Target Position;</w:t>
+      </w:r>
+    </w:p>
+    <w:p>
+      <w:pPr>
+        <w:rPr>
+          <w:bCs/>
+          <w:sz w:val="24"/>
+          <w:szCs w:val="24"/>
+        </w:rPr>
+      </w:pPr>
+      <w:r>
+        <w:rPr>
+          <w:bCs/>
+          <w:sz w:val="24"/>
+          <w:szCs w:val="24"/>
+        </w:rPr>
+        <w:t>Ask for updated localized position;</w:t>
+      </w:r>
+    </w:p>
+    <w:p>
+      <w:pPr>
+        <w:rPr>
+          <w:bCs/>
+          <w:sz w:val="24"/>
+          <w:szCs w:val="24"/>
+        </w:rPr>
+      </w:pPr>
+      <w:r>
+        <w:rPr>
+          <w:bCs/>
+          <w:sz w:val="24"/>
+          <w:szCs w:val="24"/>
+        </w:rPr>
+        <w:t>}</w:t>
+      </w:r>
+    </w:p>
+    <w:p>
+      <w:pPr>
+        <w:rPr>
+          <w:bCs/>
+          <w:sz w:val="24"/>
+          <w:szCs w:val="24"/>
+        </w:rPr>
+      </w:pPr>
+      <w:r>
+        <w:rPr>
+          <w:bCs/>
+          <w:sz w:val="24"/>
+          <w:szCs w:val="24"/>
+        </w:rPr>
+        <w:t>}</w:t>
+      </w:r>
+    </w:p>
+    <w:p>
+      <w:pPr>
+        <w:rPr>
+          <w:bCs/>
+          <w:sz w:val="24"/>
+          <w:szCs w:val="24"/>
+        </w:rPr>
+      </w:pPr>
+    </w:p>
+    <w:p>
+      <w:pPr>
+        <w:rPr>
+          <w:bCs/>
+          <w:sz w:val="24"/>
+          <w:szCs w:val="24"/>
+        </w:rPr>
+      </w:pPr>
+      <w:r>
+        <w:rPr>
+          <w:bCs/>
+          <w:sz w:val="24"/>
+          <w:szCs w:val="24"/>
+        </w:rPr>
+        <w:t>Host side</w:t>
+      </w:r>
+    </w:p>
+    <w:p>
+      <w:pPr>
+        <w:rPr>
+          <w:bCs/>
+          <w:sz w:val="24"/>
+          <w:szCs w:val="24"/>
+        </w:rPr>
+      </w:pPr>
+      <w:r>
+        <w:rPr>
+          <w:bCs/>
+          <w:sz w:val="24"/>
+          <w:szCs w:val="24"/>
+        </w:rPr>
+        <w:t>{</w:t>
+      </w:r>
+    </w:p>
+    <w:p>
+      <w:pPr>
+        <w:rPr>
+          <w:bCs/>
+          <w:sz w:val="24"/>
+          <w:szCs w:val="24"/>
+        </w:rPr>
+      </w:pPr>
+      <w:r>
+        <w:rPr>
+          <w:bCs/>
+          <w:sz w:val="24"/>
+          <w:szCs w:val="24"/>
+        </w:rPr>
+        <w:t xml:space="preserve">Read csv into memory with </w:t>
+      </w:r>
+      <w:proofErr w:type="spellStart"/>
+      <w:r>
+        <w:rPr>
+          <w:bCs/>
+          <w:sz w:val="24"/>
+          <w:szCs w:val="24"/>
+        </w:rPr>
+        <w:t>xy</w:t>
+      </w:r>
+      <w:proofErr w:type="spellEnd"/>
+      <w:r>
+        <w:rPr>
+          <w:bCs/>
+          <w:sz w:val="24"/>
+          <w:szCs w:val="24"/>
+        </w:rPr>
+        <w:t xml:space="preserve"> for each agent in time (2 by N by t array)</w:t>
+      </w:r>
+      <w:r>
+        <w:rPr>
+          <w:bCs/>
+          <w:sz w:val="24"/>
+          <w:szCs w:val="24"/>
+        </w:rPr>
+        <w:t>;</w:t>
+      </w:r>
+    </w:p>
+    <w:p>
+      <w:pPr>
+        <w:rPr>
+          <w:bCs/>
+          <w:sz w:val="24"/>
+          <w:szCs w:val="24"/>
+        </w:rPr>
+      </w:pPr>
+      <w:r>
+        <w:rPr>
+          <w:bCs/>
+          <w:sz w:val="24"/>
+          <w:szCs w:val="24"/>
+        </w:rPr>
+        <w:t>Use localization to get initial states of each agent;</w:t>
+      </w:r>
+    </w:p>
+    <w:p>
+      <w:pPr>
+        <w:rPr>
+          <w:bCs/>
+          <w:sz w:val="24"/>
+          <w:szCs w:val="24"/>
+        </w:rPr>
+      </w:pPr>
+      <w:r>
+        <w:rPr>
+          <w:bCs/>
+          <w:sz w:val="24"/>
+          <w:szCs w:val="24"/>
+        </w:rPr>
+        <w:t>Send initial states;</w:t>
+      </w:r>
+    </w:p>
+    <w:p>
+      <w:pPr>
+        <w:rPr>
+          <w:bCs/>
+          <w:sz w:val="24"/>
+          <w:szCs w:val="24"/>
+        </w:rPr>
+      </w:pPr>
+      <w:r>
+        <w:rPr>
+          <w:bCs/>
+          <w:sz w:val="24"/>
+          <w:szCs w:val="24"/>
+        </w:rPr>
+        <w:t>While(not at final position)</w:t>
+      </w:r>
+    </w:p>
+    <w:p>
+      <w:pPr>
+        <w:rPr>
+          <w:bCs/>
+          <w:sz w:val="24"/>
+          <w:szCs w:val="24"/>
+        </w:rPr>
+      </w:pPr>
+      <w:r>
+        <w:rPr>
+          <w:bCs/>
+          <w:sz w:val="24"/>
+          <w:szCs w:val="24"/>
+        </w:rPr>
+        <w:t>{</w:t>
+      </w:r>
+    </w:p>
+    <w:p>
+      <w:pPr>
+        <w:rPr>
+          <w:bCs/>
+          <w:sz w:val="24"/>
+          <w:szCs w:val="24"/>
+        </w:rPr>
+      </w:pPr>
+      <w:r>
+        <w:rPr>
+          <w:bCs/>
+          <w:sz w:val="24"/>
+          <w:szCs w:val="24"/>
+        </w:rPr>
+        <w:t>Wait for position request;</w:t>
+      </w:r>
+    </w:p>
+    <w:p>
+      <w:pPr>
+        <w:rPr>
+          <w:bCs/>
+          <w:sz w:val="24"/>
+          <w:szCs w:val="24"/>
+        </w:rPr>
+      </w:pPr>
+      <w:r>
+        <w:rPr>
+          <w:bCs/>
+          <w:sz w:val="24"/>
+          <w:szCs w:val="24"/>
+        </w:rPr>
+        <w:t>Send next positions;</w:t>
+      </w:r>
+    </w:p>
+    <w:p>
+      <w:pPr>
+        <w:rPr>
+          <w:bCs/>
+          <w:sz w:val="24"/>
+          <w:szCs w:val="24"/>
+        </w:rPr>
+      </w:pPr>
+      <w:r>
+        <w:rPr>
+          <w:bCs/>
+          <w:sz w:val="24"/>
+          <w:szCs w:val="24"/>
+        </w:rPr>
+        <w:t>Wait for localization requests</w:t>
+      </w:r>
+      <w:r>
+        <w:rPr>
+          <w:bCs/>
+          <w:sz w:val="24"/>
+          <w:szCs w:val="24"/>
+        </w:rPr>
+        <w:t>;</w:t>
+      </w:r>
+    </w:p>
+    <w:p>
+      <w:pPr>
+        <w:rPr>
+          <w:bCs/>
+          <w:sz w:val="24"/>
+          <w:szCs w:val="24"/>
+        </w:rPr>
+      </w:pPr>
+      <w:r>
+        <w:rPr>
+          <w:bCs/>
+          <w:sz w:val="24"/>
+          <w:szCs w:val="24"/>
+        </w:rPr>
+        <w:t>Send accurate position estimates;</w:t>
+      </w:r>
+    </w:p>
+    <w:p>
+      <w:pPr>
+        <w:rPr>
+          <w:bCs/>
+          <w:sz w:val="24"/>
+          <w:szCs w:val="24"/>
+        </w:rPr>
+      </w:pPr>
+      <w:r>
+        <w:rPr>
+          <w:bCs/>
+          <w:sz w:val="24"/>
+          <w:szCs w:val="24"/>
+        </w:rPr>
+        <w:t>}</w:t>
+      </w:r>
+    </w:p>
+    <w:p>
+      <w:pPr>
+        <w:rPr>
+          <w:bCs/>
+          <w:sz w:val="24"/>
+          <w:szCs w:val="24"/>
+        </w:rPr>
+      </w:pPr>
+      <w:r>
+        <w:rPr>
+          <w:bCs/>
+          <w:sz w:val="24"/>
+          <w:szCs w:val="24"/>
+        </w:rPr>
+        <w:t>}</w:t>
+      </w:r>
+    </w:p>
+    <w:p>
+      <w:pPr>
+        <w:rPr>
+          <w:bCs/>
           <w:sz w:val="24"/>
           <w:szCs w:val="24"/>
         </w:rPr>
@@ -1389,6 +2910,18 @@
       <w:shd w:val="clear" w:color="auto" w:fill="E1DFDD"/>
     </w:rPr>
   </w:style>
+  <w:style w:type="character" w:styleId="FollowedHyperlink">
+    <w:name w:val="FollowedHyperlink"/>
+    <w:basedOn w:val="DefaultParagraphFont"/>
+    <w:uiPriority w:val="99"/>
+    <w:semiHidden/>
+    <w:unhideWhenUsed/>
+    <w:rsid w:val="00465509"/>
+    <w:rPr>
+      <w:color w:val="954F72" w:themeColor="followedHyperlink"/>
+      <w:u w:val="single"/>
+    </w:rPr>
+  </w:style>
 </w:styles>
 </file>
 

</xml_diff>